<commit_message>
something happened to the report. not the latest version
</commit_message>
<xml_diff>
--- a/Report/NBA_MQP_Feb13.docx
+++ b/Report/NBA_MQP_Feb13.docx
@@ -350,6 +350,51 @@
         </w:rPr>
         <w:t>Jake</w:t>
       </w:r>
+    </w:p>
+    <w:p>
+      <w:pPr>
+        <w:rPr>
+          <w:rFonts w:ascii="Times New Roman" w:hAnsi="Times New Roman" w:cs="Times New Roman"/>
+          <w:sz w:val="24"/>
+          <w:szCs w:val="24"/>
+        </w:rPr>
+      </w:pPr>
+      <w:r>
+        <w:rPr>
+          <w:rFonts w:ascii="Times New Roman" w:hAnsi="Times New Roman" w:cs="Times New Roman"/>
+          <w:sz w:val="24"/>
+          <w:szCs w:val="24"/>
+        </w:rPr>
+        <w:t>This project’s goals are threefold. First, we analyze existing basketball player performance metrics, and use these insights to create new metrics that provide a better comparison for players in the same season. Secondly, we generate a chart which quantifies the value of each pick in the NBA Draft. Finally, we create machine learning models which predict if NCAA Division I student-athletes will be drafted or play in the NBA.</w:t>
+      </w:r>
+    </w:p>
+    <w:p>
+      <w:pPr>
+        <w:rPr>
+          <w:rFonts w:ascii="Times New Roman" w:hAnsi="Times New Roman" w:cs="Times New Roman"/>
+          <w:sz w:val="24"/>
+          <w:szCs w:val="24"/>
+        </w:rPr>
+      </w:pPr>
+      <w:r>
+        <w:rPr>
+          <w:rFonts w:ascii="Times New Roman" w:hAnsi="Times New Roman" w:cs="Times New Roman"/>
+          <w:sz w:val="24"/>
+          <w:szCs w:val="24"/>
+        </w:rPr>
+        <w:t>We used Player Efficiency Rating, Value Over Replacement Player, Win Shares and Fantasy Points as our four established metrics. These metrics represent a spectrum of mechanisms that front-offices, coaches, and fans use to evaluate and compare players. Often, these metrics tell very different stories about the talent of a player, and can be skewed by injury, players who take a bench role later in their careers, or purely by nature of playing on a bad team. By examining the factors which affected these metrics, we constructed three additional player performance metrics, with the goal of providing better insight into a comparison between two players in the same season. These metrics were Cumulative Individual Accolades, Basic Percentile and Advanced Percentile.</w:t>
+      </w:r>
+    </w:p>
+    <w:p>
+      <w:pPr>
+        <w:rPr>
+          <w:rFonts w:ascii="Times New Roman" w:hAnsi="Times New Roman" w:cs="Times New Roman"/>
+          <w:sz w:val="24"/>
+          <w:szCs w:val="24"/>
+        </w:rPr>
+      </w:pPr>
+      <w:bookmarkStart w:id="0" w:name="_GoBack"/>
+      <w:bookmarkEnd w:id="0"/>
     </w:p>
     <w:p>
       <w:pPr>
@@ -415,6 +460,7 @@
         <w:rPr>
           <w:b w:val="0"/>
         </w:rPr>
+        <w:lastRenderedPageBreak/>
         <w:t xml:space="preserve">3. </w:t>
       </w:r>
       <w:r>
@@ -523,64 +569,97 @@
         <w:t xml:space="preserve"> </w:t>
       </w:r>
       <w:r>
-        <w:t xml:space="preserve">its </w:t>
+        <w:t>its in game rules</w:t>
+      </w:r>
+      <w:r>
+        <w:t>, restrictions on eligibility and size as an association since its creation</w:t>
+      </w:r>
+      <w:r>
+        <w:t xml:space="preserve">. In order to best evaluate a </w:t>
       </w:r>
       <w:proofErr w:type="gramStart"/>
       <w:r>
-        <w:t>in game</w:t>
+        <w:t>modern day</w:t>
       </w:r>
       <w:proofErr w:type="gramEnd"/>
       <w:r>
-        <w:t xml:space="preserve"> rules</w:t>
-      </w:r>
-      <w:r>
-        <w:t>, restrictions on eligibility and size as an association since its creation</w:t>
-      </w:r>
-      <w:r>
-        <w:t xml:space="preserve">. In order to best evaluate a </w:t>
+        <w:t xml:space="preserve"> player and produce metrics for their value it was imperative to take </w:t>
+      </w:r>
+      <w:r>
+        <w:t>careful</w:t>
+      </w:r>
+      <w:r>
+        <w:t xml:space="preserve"> consideration </w:t>
+      </w:r>
+      <w:r>
+        <w:t xml:space="preserve">with </w:t>
+      </w:r>
+      <w:r>
+        <w:t xml:space="preserve">which time period of the NBA we would include in our dataset. The question being </w:t>
+      </w:r>
+      <w:r>
+        <w:t>“</w:t>
+      </w:r>
+      <w:r>
+        <w:t xml:space="preserve">how far back do you </w:t>
+      </w:r>
+      <w:r>
+        <w:t>look?”</w:t>
+      </w:r>
+      <w:r>
+        <w:t xml:space="preserve"> The time period that was decided on was 1990-present day for the following reasons. The first </w:t>
+      </w:r>
+      <w:r>
+        <w:t xml:space="preserve">reason is that </w:t>
       </w:r>
       <w:proofErr w:type="gramStart"/>
       <w:r>
-        <w:t>modern day</w:t>
+        <w:t>all of</w:t>
       </w:r>
       <w:proofErr w:type="gramEnd"/>
       <w:r>
-        <w:t xml:space="preserve"> player and produce metrics for their value it was imperative to take </w:t>
-      </w:r>
-      <w:r>
-        <w:t>careful</w:t>
-      </w:r>
-      <w:r>
-        <w:t xml:space="preserve"> consideration </w:t>
-      </w:r>
-      <w:r>
-        <w:t xml:space="preserve">with </w:t>
-      </w:r>
-      <w:r>
-        <w:t xml:space="preserve">which time period of the NBA we would include in our dataset. The question being </w:t>
-      </w:r>
-      <w:r>
-        <w:t>“</w:t>
-      </w:r>
-      <w:r>
-        <w:t xml:space="preserve">how far back do you </w:t>
-      </w:r>
-      <w:r>
-        <w:t>look?”</w:t>
-      </w:r>
-      <w:r>
-        <w:t xml:space="preserve"> The </w:t>
+        <w:t xml:space="preserve"> the major modern rules were implemented in a similar way to how they are now. </w:t>
+      </w:r>
+      <w:r>
+        <w:t xml:space="preserve">One exception being the </w:t>
       </w:r>
       <w:proofErr w:type="gramStart"/>
       <w:r>
-        <w:t>time period</w:t>
+        <w:t>three point</w:t>
       </w:r>
       <w:proofErr w:type="gramEnd"/>
       <w:r>
-        <w:t xml:space="preserve"> that was decided on was 1990-present day for the following reasons. The first </w:t>
-      </w:r>
-      <w:r>
-        <w:t xml:space="preserve">reason is that </w:t>
+        <w:t xml:space="preserve"> line was shortened from 23 feet 9 inches uniformly to 22 feet in 1995 then extended only at the top of the key (corner remained at 22 feet) to 23 feet 9 inches. And the other exception being that the shot clock reset on a hit to the backboard up until 1992. The second reason is because we wanted to capture the Jordan years of the NBA. Although not a definitive time period, the NBA in the 90’s was changing from physical play (as demonstrated by the Detroit Piston “Bad Boys”) to a more offensive and point producing league. Within the 90’s there were many rule changes designed to aid offensive players. </w:t>
+      </w:r>
+      <w:r>
+        <w:t>The last reason is because by starting at 1990 we would have a dataset containing the three “decades” of basketball, the 90’s (1990-00), the 2000’s (00-10), and this decade (10-present) and this provides an easy timeline to understand for the reader.</w:t>
+      </w:r>
+    </w:p>
+    <w:p>
+      <w:pPr>
+        <w:pStyle w:val="Heading2"/>
+      </w:pPr>
+      <w:r>
+        <w:t>4.2 Collecti</w:t>
+      </w:r>
+      <w:r>
+        <w:t>on and Manipulation of</w:t>
+      </w:r>
+      <w:r>
+        <w:t xml:space="preserve"> the Data</w:t>
+      </w:r>
+    </w:p>
+    <w:p>
+      <w:r>
+        <w:t xml:space="preserve">In order to collect the data for our project we utilized web scraping techniques through the Python package </w:t>
+      </w:r>
+      <w:proofErr w:type="spellStart"/>
+      <w:r>
+        <w:t>Beautifulsoup</w:t>
+      </w:r>
+      <w:proofErr w:type="spellEnd"/>
+      <w:r>
+        <w:t xml:space="preserve">. The website that we obtained the information from is Basketball-Reference.com which had </w:t>
       </w:r>
       <w:proofErr w:type="gramStart"/>
       <w:r>
@@ -588,94 +667,32 @@
       </w:r>
       <w:proofErr w:type="gramEnd"/>
       <w:r>
-        <w:t xml:space="preserve"> the major modern rules were implemented in a similar way to how they are now. </w:t>
-      </w:r>
-      <w:r>
-        <w:t xml:space="preserve">One exception being the </w:t>
+        <w:t xml:space="preserve"> the data that we thought we would need to collect. To produce our </w:t>
       </w:r>
       <w:proofErr w:type="gramStart"/>
       <w:r>
-        <w:t>three point</w:t>
+        <w:t>dataset</w:t>
       </w:r>
       <w:proofErr w:type="gramEnd"/>
       <w:r>
-        <w:t xml:space="preserve"> line was shortened from 23 feet 9 inches uniformly to 22 feet in 1995 then extended only at the top of the key (corner remained at 22 feet) to 23 feet 9 inches. And the other exception being that the shot clock reset on a hit to the backboard up until 1992. The second reason is because we wanted to capture the Jordan years of the NBA. Although not a definitive </w:t>
+        <w:t xml:space="preserve"> we first iterated through each </w:t>
+      </w:r>
+      <w:r>
+        <w:t>season</w:t>
+      </w:r>
+      <w:r>
+        <w:t xml:space="preserve"> and then for each </w:t>
+      </w:r>
+      <w:r>
+        <w:t xml:space="preserve">season pulled the information from three tables. Thee three tables were “per-game”, “total” and “advanced.” Each of these tables has every player who played a game in that season within the table. Once all of these tables were saved to local </w:t>
       </w:r>
       <w:proofErr w:type="gramStart"/>
       <w:r>
-        <w:t>time period</w:t>
+        <w:t>spreadsheets</w:t>
       </w:r>
       <w:proofErr w:type="gramEnd"/>
       <w:r>
-        <w:t xml:space="preserve">, the NBA in the 90’s was changing from physical play (as demonstrated by the Detroit Piston “Bad Boys”) to a more offensive and point producing league. Within the 90’s there were many rule changes designed to aid offensive players. </w:t>
-      </w:r>
-      <w:r>
-        <w:t>The last reason is because by starting at 1990 we would have a dataset containing the three “decades” of basketball, the 90’s (1990-00), the 2000’s (00-10), and this decade (10-present) and this provides an easy timeline to understand for the reader.</w:t>
-      </w:r>
-    </w:p>
-    <w:p>
-      <w:pPr>
-        <w:pStyle w:val="Heading2"/>
-      </w:pPr>
-      <w:r>
-        <w:t>4.2 Collecti</w:t>
-      </w:r>
-      <w:r>
-        <w:t>on and Manipulation of</w:t>
-      </w:r>
-      <w:r>
-        <w:t xml:space="preserve"> the Data</w:t>
-      </w:r>
-    </w:p>
-    <w:p>
-      <w:proofErr w:type="gramStart"/>
-      <w:r>
-        <w:t>In order to</w:t>
-      </w:r>
-      <w:proofErr w:type="gramEnd"/>
-      <w:r>
-        <w:t xml:space="preserve"> collect the data for our project we utilized web scraping techniques through the Python package </w:t>
-      </w:r>
-      <w:proofErr w:type="spellStart"/>
-      <w:r>
-        <w:t>Beautifulsoup</w:t>
-      </w:r>
-      <w:proofErr w:type="spellEnd"/>
-      <w:r>
-        <w:t xml:space="preserve">. The website that we obtained the information from is Basketball-Reference.com which had </w:t>
-      </w:r>
-      <w:proofErr w:type="gramStart"/>
-      <w:r>
-        <w:t>all of</w:t>
-      </w:r>
-      <w:proofErr w:type="gramEnd"/>
-      <w:r>
-        <w:t xml:space="preserve"> the data that we thought we would need to collect. To produce our </w:t>
-      </w:r>
-      <w:proofErr w:type="gramStart"/>
-      <w:r>
-        <w:t>dataset</w:t>
-      </w:r>
-      <w:proofErr w:type="gramEnd"/>
-      <w:r>
-        <w:t xml:space="preserve"> we first iterated through each </w:t>
-      </w:r>
-      <w:r>
-        <w:t>season</w:t>
-      </w:r>
-      <w:r>
-        <w:t xml:space="preserve"> and then for each </w:t>
-      </w:r>
-      <w:r>
-        <w:t xml:space="preserve">season pulled the information from three tables. Thee three tables were “per-game”, “total” and “advanced.” Each of these tables has every player who played a game in that season within the table. Once </w:t>
-      </w:r>
-      <w:proofErr w:type="gramStart"/>
-      <w:r>
-        <w:t>all of</w:t>
-      </w:r>
-      <w:proofErr w:type="gramEnd"/>
-      <w:r>
-        <w:t xml:space="preserve"> these tables were saved to local spreadsheets we programmed algorithms that would cumulatively combine the seasons of data so that in the end we had a single spreadsheet with per-game statistics, total statistics, and advanced statistics for every player in every season they played in the NBA since 1990. </w:t>
+        <w:t xml:space="preserve"> we programmed algorithms that would cumulatively combine the seasons of data so that in the end we had a single spreadsheet with per-game statistics, total statistics, and advanced statistics for every player in every season they played in the NBA since 1990. </w:t>
       </w:r>
       <w:r>
         <w:t>T</w:t>
@@ -1038,35 +1055,21 @@
         <w:rPr>
           <w:rFonts w:ascii="Times New Roman" w:hAnsi="Times New Roman" w:cs="Times New Roman"/>
         </w:rPr>
-        <w:t xml:space="preserve"> a college player to be considered having gone on to play in the NBA. We created and ran a logistic regression, decision tree classifier, random forest classifier, MLP classifier, and Zero R model to see which model would be best at predicting whether a player would make the NBA. The Zero R model, predicting every player as never making the NBA, was going to be our baseline. Since the </w:t>
+        <w:t xml:space="preserve"> a college player to be considered having gone on to play in the NBA. We created and ran a logistic regression, decision tree classifier, random forest classifier, MLP classifier, and Zero R model to see which model would be best at predicting whether a player would make the NBA. The Zero R model, predicting every player as never making the NBA, was going to be our baseline. Since </w:t>
       </w:r>
       <w:proofErr w:type="gramStart"/>
       <w:r>
         <w:rPr>
           <w:rFonts w:ascii="Times New Roman" w:hAnsi="Times New Roman" w:cs="Times New Roman"/>
         </w:rPr>
-        <w:t>vast majority</w:t>
+        <w:t>the vast majority of</w:t>
       </w:r>
       <w:proofErr w:type="gramEnd"/>
       <w:r>
         <w:rPr>
           <w:rFonts w:ascii="Times New Roman" w:hAnsi="Times New Roman" w:cs="Times New Roman"/>
         </w:rPr>
-        <w:t xml:space="preserve"> of NCAA DI players never make the NBA, a model that predicts no one will make the NBA is still correct over 99% of the time. But </w:t>
-      </w:r>
-      <w:proofErr w:type="gramStart"/>
-      <w:r>
-        <w:rPr>
-          <w:rFonts w:ascii="Times New Roman" w:hAnsi="Times New Roman" w:cs="Times New Roman"/>
-        </w:rPr>
-        <w:t>in order to</w:t>
-      </w:r>
-      <w:proofErr w:type="gramEnd"/>
-      <w:r>
-        <w:rPr>
-          <w:rFonts w:ascii="Times New Roman" w:hAnsi="Times New Roman" w:cs="Times New Roman"/>
-        </w:rPr>
-        <w:t xml:space="preserve"> tell a story worth listening to we needed to predict the players who did end up making the NBA. </w:t>
+        <w:t xml:space="preserve"> NCAA DI players never make the NBA, a model that predicts no one will make the NBA is still correct over 99% of the time. But in order to tell a story worth listening to we needed to predict the players who did end up making the NBA. </w:t>
       </w:r>
     </w:p>
     <w:p>
@@ -1643,8 +1646,6 @@
           </wp:inline>
         </w:drawing>
       </w:r>
-      <w:bookmarkStart w:id="0" w:name="_GoBack"/>
-      <w:bookmarkEnd w:id="0"/>
     </w:p>
     <w:p>
       <w:pPr>
@@ -2048,23 +2049,7 @@
           <w:sz w:val="26"/>
           <w:szCs w:val="26"/>
         </w:rPr>
-        <w:t xml:space="preserve">5 Predicting whether an NCAA DI player will be a </w:t>
-      </w:r>
-      <w:proofErr w:type="gramStart"/>
-      <w:r>
-        <w:rPr>
-          <w:sz w:val="26"/>
-          <w:szCs w:val="26"/>
-        </w:rPr>
-        <w:t>first round</w:t>
-      </w:r>
-      <w:proofErr w:type="gramEnd"/>
-      <w:r>
-        <w:rPr>
-          <w:sz w:val="26"/>
-          <w:szCs w:val="26"/>
-        </w:rPr>
-        <w:t xml:space="preserve"> pick</w:t>
+        <w:t>5 Predicting whether an NCAA DI player will be a first round pick</w:t>
       </w:r>
     </w:p>
     <w:p>
@@ -3626,23 +3611,7 @@
           <w:sz w:val="26"/>
           <w:szCs w:val="26"/>
         </w:rPr>
-        <w:t xml:space="preserve">.5 Predicting whether an NCAA DI player will be a </w:t>
-      </w:r>
-      <w:proofErr w:type="gramStart"/>
-      <w:r>
-        <w:rPr>
-          <w:sz w:val="26"/>
-          <w:szCs w:val="26"/>
-        </w:rPr>
-        <w:t>first round</w:t>
-      </w:r>
-      <w:proofErr w:type="gramEnd"/>
-      <w:r>
-        <w:rPr>
-          <w:sz w:val="26"/>
-          <w:szCs w:val="26"/>
-        </w:rPr>
-        <w:t xml:space="preserve"> pick</w:t>
+        <w:t>.5 Predicting whether an NCAA DI player will be a first round pick</w:t>
       </w:r>
     </w:p>
     <w:p>
@@ -5137,7 +5106,7 @@
 </file>
 
 <file path=customXml/itemProps1.xml><?xml version="1.0" encoding="utf-8"?>
-<ds:datastoreItem xmlns:ds="http://schemas.openxmlformats.org/officeDocument/2006/customXml" ds:itemID="{1DC6969E-A7E9-4843-9F16-A6D1C1A220F8}">
+<ds:datastoreItem xmlns:ds="http://schemas.openxmlformats.org/officeDocument/2006/customXml" ds:itemID="{E8C069E1-0CE6-4E19-8764-E944259EDF27}">
   <ds:schemaRefs>
     <ds:schemaRef ds:uri="http://schemas.openxmlformats.org/officeDocument/2006/bibliography"/>
   </ds:schemaRefs>

</xml_diff>